<commit_message>
modified about me file and added a new file
</commit_message>
<xml_diff>
--- a/About Me.docx
+++ b/About Me.docx
@@ -15,15 +15,13 @@
     <w:p/>
     <w:p>
       <w:r>
-        <w:t xml:space="preserve">Excitedly, in my current role as President General of </w:t>
+        <w:t>Excitedly, in my current role as President General of Ukpo Improvement Union, I am gaining new experience on fundraising, security management and human capital management.</w:t>
       </w:r>
-      <w:proofErr w:type="spellStart"/>
+    </w:p>
+    <w:p/>
+    <w:p>
       <w:r>
-        <w:t>Ukpo</w:t>
-      </w:r>
-      <w:proofErr w:type="spellEnd"/>
-      <w:r>
-        <w:t xml:space="preserve"> Improvement Union, I am gaining new experience on fundraising, security management and human capital management.</w:t>
+        <w:t>Testify is also changing my status…</w:t>
       </w:r>
     </w:p>
     <w:sectPr>

</xml_diff>